<commit_message>
source and documentation files
</commit_message>
<xml_diff>
--- a/docs/Application Settings & Data Files.docx
+++ b/docs/Application Settings & Data Files.docx
@@ -1109,6 +1109,7 @@
           <w:lang w:val="en-US"/>
         </w:rPr>
       </w:pPr>
+      <w:bookmarkStart w:id="0" w:name="_GoBack"/>
       <w:r>
         <w:rPr>
           <w:rFonts w:hint="default"/>
@@ -1120,6 +1121,7 @@
         <w:t>SETTTINGS</w:t>
       </w:r>
     </w:p>
+    <w:bookmarkEnd w:id="0"/>
     <w:p>
       <w:pPr>
         <w:rPr>
@@ -1167,8 +1169,6 @@
         </w:rPr>
         <w:t xml:space="preserve">Documentation on about (.Net Settings and Resources) can be found </w:t>
       </w:r>
-      <w:bookmarkStart w:id="0" w:name="_GoBack"/>
-      <w:bookmarkEnd w:id="0"/>
       <w:r>
         <w:rPr>
           <w:rFonts w:hint="default"/>

</xml_diff>